<commit_message>
update poly and final version v2
</commit_message>
<xml_diff>
--- a/Project1/Boston Housing Dataset v1.docx
+++ b/Project1/Boston Housing Dataset v1.docx
@@ -43,10 +43,7 @@
         <w:ind w:left="420" w:firstLineChars="0" w:firstLine="0"/>
       </w:pPr>
       <w:r>
-        <w:t>Also, we perform a 10-fold cross validation, which we split the data randomly into 10 parts and each time take 90% of the data for training and intentionally regard the other 10% to have an unknown response variable for testing.</w:t>
-      </w:r>
-      <w:r>
-        <w:t xml:space="preserve"> W</w:t>
+        <w:t>Also, we perform a 10-fold cross validation, which we split the data randomly into 10 parts and each time take 90% of the data for training and intentionally regard the other 10% to have an unknown response variable for testing. W</w:t>
       </w:r>
       <w:r>
         <w:t>e obtain the following parameters from the model with</w:t>
@@ -247,13 +244,7 @@
         </w:drawing>
       </w:r>
     </w:p>
-    <w:p>
-      <w:pPr>
-        <w:rPr>
-          <w:rFonts w:hint="eastAsia"/>
-        </w:rPr>
-      </w:pPr>
-    </w:p>
+    <w:p/>
     <w:p>
       <w:pPr>
         <w:pStyle w:val="a3"/>
@@ -276,26 +267,76 @@
         <w:t xml:space="preserve">Similarly, we re-model the data into polynomial regression under 10-fold cross validation. We try increasing the degree of the polynomial to improve the fit. </w:t>
       </w:r>
       <w:r>
-        <w:t xml:space="preserve">We cover the degree from 2 to 4, and plot the RMSE of the trained model against the degree of the polynomial respectively. </w:t>
-      </w:r>
-    </w:p>
-    <w:p>
-      <w:pPr>
-        <w:pStyle w:val="a3"/>
-        <w:ind w:left="420" w:firstLineChars="0" w:firstLine="0"/>
-      </w:pPr>
-    </w:p>
-    <w:p>
-      <w:pPr>
-        <w:pStyle w:val="a3"/>
-        <w:ind w:left="420" w:firstLineChars="0" w:firstLine="0"/>
-        <w:rPr>
-          <w:rFonts w:hint="eastAsia"/>
-        </w:rPr>
-      </w:pPr>
-      <w:r>
-        <w:t>Since, polynomial regression of degree three has a much larger RMSE which can ruin the entire plot, we manually get rid of it and we summarize it into a table.</w:t>
-      </w:r>
+        <w:t>We cover the degree from 1 to 9</w:t>
+      </w:r>
+      <w:r>
+        <w:t>, and plot the RMSE of the trained model against the degree of the polynomial respectively.</w:t>
+      </w:r>
+    </w:p>
+    <w:p>
+      <w:pPr>
+        <w:pStyle w:val="a3"/>
+        <w:ind w:left="420" w:firstLineChars="0" w:firstLine="0"/>
+      </w:pPr>
+    </w:p>
+    <w:p>
+      <w:pPr>
+        <w:pStyle w:val="a3"/>
+        <w:ind w:left="420" w:firstLineChars="0" w:firstLine="0"/>
+      </w:pPr>
+      <w:r>
+        <w:t xml:space="preserve">The best polynomial regression in our case is with degree 1 to 4. According to the curve below, there is a significant </w:t>
+      </w:r>
+      <w:bookmarkStart w:id="0" w:name="_GoBack"/>
+      <w:bookmarkEnd w:id="0"/>
+      <w:r>
+        <w:t>increase in RMSE. Hence, we can safely set the threshold to degree of 4.</w:t>
+      </w:r>
+    </w:p>
+    <w:p>
+      <w:pPr>
+        <w:pStyle w:val="a3"/>
+        <w:ind w:left="420" w:firstLineChars="0" w:firstLine="0"/>
+      </w:pPr>
+      <w:r>
+        <w:rPr>
+          <w:b/>
+        </w:rPr>
+        <w:t>Best RMSE</w:t>
+      </w:r>
+      <w:r>
+        <w:t>: 1.659</w:t>
+      </w:r>
+    </w:p>
+    <w:p>
+      <w:pPr>
+        <w:pStyle w:val="a3"/>
+        <w:ind w:left="420" w:firstLineChars="0" w:firstLine="0"/>
+      </w:pPr>
+      <w:r>
+        <w:rPr>
+          <w:b/>
+        </w:rPr>
+        <w:t>Best degree</w:t>
+      </w:r>
+      <w:r>
+        <w:t>: 1</w:t>
+      </w:r>
+    </w:p>
+    <w:p>
+      <w:pPr>
+        <w:pStyle w:val="a3"/>
+        <w:ind w:left="420" w:firstLineChars="0" w:firstLine="0"/>
+      </w:pPr>
+      <w:r>
+        <w:t xml:space="preserve"> </w:t>
+      </w:r>
+    </w:p>
+    <w:p>
+      <w:pPr>
+        <w:pStyle w:val="a3"/>
+        <w:ind w:left="420" w:firstLineChars="0" w:firstLine="0"/>
+      </w:pPr>
     </w:p>
     <w:p>
       <w:pPr>
@@ -311,7 +352,7 @@
           <wp:inline distT="0" distB="0" distL="0" distR="0">
             <wp:extent cx="5274310" cy="3956050"/>
             <wp:effectExtent l="0" t="0" r="2540" b="6350"/>
-            <wp:docPr id="3" name="图片 3"/>
+            <wp:docPr id="6" name="图片 6"/>
             <wp:cNvGraphicFramePr>
               <a:graphicFrameLocks xmlns:a="http://schemas.openxmlformats.org/drawingml/2006/main" noChangeAspect="1"/>
             </wp:cNvGraphicFramePr>
@@ -319,7 +360,7 @@
               <a:graphicData uri="http://schemas.openxmlformats.org/drawingml/2006/picture">
                 <pic:pic xmlns:pic="http://schemas.openxmlformats.org/drawingml/2006/picture">
                   <pic:nvPicPr>
-                    <pic:cNvPr id="3" name="figure_1.png"/>
+                    <pic:cNvPr id="6" name="figure_1.png"/>
                     <pic:cNvPicPr/>
                   </pic:nvPicPr>
                   <pic:blipFill>
@@ -350,218 +391,6 @@
         </w:drawing>
       </w:r>
     </w:p>
-    <w:tbl>
-      <w:tblPr>
-        <w:tblStyle w:val="1-5"/>
-        <w:tblW w:w="0" w:type="auto"/>
-        <w:tblLook w:val="04A0" w:firstRow="1" w:lastRow="0" w:firstColumn="1" w:lastColumn="0" w:noHBand="0" w:noVBand="1"/>
-      </w:tblPr>
-      <w:tblGrid>
-        <w:gridCol w:w="4148"/>
-        <w:gridCol w:w="4148"/>
-      </w:tblGrid>
-      <w:tr>
-        <w:trPr>
-          <w:cnfStyle w:val="100000000000" w:firstRow="1" w:lastRow="0" w:firstColumn="0" w:lastColumn="0" w:oddVBand="0" w:evenVBand="0" w:oddHBand="0" w:evenHBand="0" w:firstRowFirstColumn="0" w:firstRowLastColumn="0" w:lastRowFirstColumn="0" w:lastRowLastColumn="0"/>
-        </w:trPr>
-        <w:tc>
-          <w:tcPr>
-            <w:cnfStyle w:val="001000000000" w:firstRow="0" w:lastRow="0" w:firstColumn="1" w:lastColumn="0" w:oddVBand="0" w:evenVBand="0" w:oddHBand="0" w:evenHBand="0" w:firstRowFirstColumn="0" w:firstRowLastColumn="0" w:lastRowFirstColumn="0" w:lastRowLastColumn="0"/>
-            <w:tcW w:w="4148" w:type="dxa"/>
-          </w:tcPr>
-          <w:p>
-            <w:pPr>
-              <w:jc w:val="center"/>
-            </w:pPr>
-            <w:r>
-              <w:rPr>
-                <w:rFonts w:hint="eastAsia"/>
-              </w:rPr>
-              <w:t>d</w:t>
-            </w:r>
-            <w:r>
-              <w:t>egree</w:t>
-            </w:r>
-          </w:p>
-        </w:tc>
-        <w:tc>
-          <w:tcPr>
-            <w:tcW w:w="4148" w:type="dxa"/>
-          </w:tcPr>
-          <w:p>
-            <w:pPr>
-              <w:jc w:val="center"/>
-              <w:cnfStyle w:val="100000000000" w:firstRow="1" w:lastRow="0" w:firstColumn="0" w:lastColumn="0" w:oddVBand="0" w:evenVBand="0" w:oddHBand="0" w:evenHBand="0" w:firstRowFirstColumn="0" w:firstRowLastColumn="0" w:lastRowFirstColumn="0" w:lastRowLastColumn="0"/>
-            </w:pPr>
-            <w:r>
-              <w:rPr>
-                <w:rFonts w:hint="eastAsia"/>
-              </w:rPr>
-              <w:t>R</w:t>
-            </w:r>
-            <w:r>
-              <w:t>MSE</w:t>
-            </w:r>
-          </w:p>
-        </w:tc>
-      </w:tr>
-      <w:tr>
-        <w:tc>
-          <w:tcPr>
-            <w:cnfStyle w:val="001000000000" w:firstRow="0" w:lastRow="0" w:firstColumn="1" w:lastColumn="0" w:oddVBand="0" w:evenVBand="0" w:oddHBand="0" w:evenHBand="0" w:firstRowFirstColumn="0" w:firstRowLastColumn="0" w:lastRowFirstColumn="0" w:lastRowLastColumn="0"/>
-            <w:tcW w:w="4148" w:type="dxa"/>
-          </w:tcPr>
-          <w:p>
-            <w:pPr>
-              <w:jc w:val="center"/>
-            </w:pPr>
-            <w:r>
-              <w:rPr>
-                <w:rFonts w:hint="eastAsia"/>
-              </w:rPr>
-              <w:t>2</w:t>
-            </w:r>
-          </w:p>
-        </w:tc>
-        <w:tc>
-          <w:tcPr>
-            <w:tcW w:w="4148" w:type="dxa"/>
-          </w:tcPr>
-          <w:p>
-            <w:pPr>
-              <w:jc w:val="center"/>
-              <w:cnfStyle w:val="000000000000" w:firstRow="0" w:lastRow="0" w:firstColumn="0" w:lastColumn="0" w:oddVBand="0" w:evenVBand="0" w:oddHBand="0" w:evenHBand="0" w:firstRowFirstColumn="0" w:firstRowLastColumn="0" w:lastRowFirstColumn="0" w:lastRowLastColumn="0"/>
-            </w:pPr>
-            <w:r>
-              <w:rPr>
-                <w:rFonts w:hint="eastAsia"/>
-              </w:rPr>
-              <w:t>3</w:t>
-            </w:r>
-            <w:r>
-              <w:t>.02</w:t>
-            </w:r>
-          </w:p>
-        </w:tc>
-      </w:tr>
-      <w:tr>
-        <w:tc>
-          <w:tcPr>
-            <w:cnfStyle w:val="001000000000" w:firstRow="0" w:lastRow="0" w:firstColumn="1" w:lastColumn="0" w:oddVBand="0" w:evenVBand="0" w:oddHBand="0" w:evenHBand="0" w:firstRowFirstColumn="0" w:firstRowLastColumn="0" w:lastRowFirstColumn="0" w:lastRowLastColumn="0"/>
-            <w:tcW w:w="4148" w:type="dxa"/>
-          </w:tcPr>
-          <w:p>
-            <w:pPr>
-              <w:jc w:val="center"/>
-            </w:pPr>
-            <w:r>
-              <w:rPr>
-                <w:rFonts w:hint="eastAsia"/>
-              </w:rPr>
-              <w:t>4</w:t>
-            </w:r>
-          </w:p>
-        </w:tc>
-        <w:tc>
-          <w:tcPr>
-            <w:tcW w:w="4148" w:type="dxa"/>
-          </w:tcPr>
-          <w:p>
-            <w:pPr>
-              <w:jc w:val="center"/>
-              <w:cnfStyle w:val="000000000000" w:firstRow="0" w:lastRow="0" w:firstColumn="0" w:lastColumn="0" w:oddVBand="0" w:evenVBand="0" w:oddHBand="0" w:evenHBand="0" w:firstRowFirstColumn="0" w:firstRowLastColumn="0" w:lastRowFirstColumn="0" w:lastRowLastColumn="0"/>
-            </w:pPr>
-            <w:r>
-              <w:rPr>
-                <w:rFonts w:hint="eastAsia"/>
-              </w:rPr>
-              <w:t>2</w:t>
-            </w:r>
-            <w:r>
-              <w:t>9.56</w:t>
-            </w:r>
-          </w:p>
-        </w:tc>
-      </w:tr>
-      <w:tr>
-        <w:tc>
-          <w:tcPr>
-            <w:cnfStyle w:val="001000000000" w:firstRow="0" w:lastRow="0" w:firstColumn="1" w:lastColumn="0" w:oddVBand="0" w:evenVBand="0" w:oddHBand="0" w:evenHBand="0" w:firstRowFirstColumn="0" w:firstRowLastColumn="0" w:lastRowFirstColumn="0" w:lastRowLastColumn="0"/>
-            <w:tcW w:w="4148" w:type="dxa"/>
-          </w:tcPr>
-          <w:p>
-            <w:pPr>
-              <w:jc w:val="center"/>
-            </w:pPr>
-            <w:r>
-              <w:rPr>
-                <w:rFonts w:hint="eastAsia"/>
-              </w:rPr>
-              <w:t>5</w:t>
-            </w:r>
-          </w:p>
-        </w:tc>
-        <w:tc>
-          <w:tcPr>
-            <w:tcW w:w="4148" w:type="dxa"/>
-          </w:tcPr>
-          <w:p>
-            <w:pPr>
-              <w:jc w:val="center"/>
-              <w:cnfStyle w:val="000000000000" w:firstRow="0" w:lastRow="0" w:firstColumn="0" w:lastColumn="0" w:oddVBand="0" w:evenVBand="0" w:oddHBand="0" w:evenHBand="0" w:firstRowFirstColumn="0" w:firstRowLastColumn="0" w:lastRowFirstColumn="0" w:lastRowLastColumn="0"/>
-            </w:pPr>
-            <w:r>
-              <w:rPr>
-                <w:rFonts w:hint="eastAsia"/>
-              </w:rPr>
-              <w:t>3</w:t>
-            </w:r>
-            <w:r>
-              <w:t>5.51</w:t>
-            </w:r>
-          </w:p>
-        </w:tc>
-      </w:tr>
-      <w:tr>
-        <w:tc>
-          <w:tcPr>
-            <w:cnfStyle w:val="001000000000" w:firstRow="0" w:lastRow="0" w:firstColumn="1" w:lastColumn="0" w:oddVBand="0" w:evenVBand="0" w:oddHBand="0" w:evenHBand="0" w:firstRowFirstColumn="0" w:firstRowLastColumn="0" w:lastRowFirstColumn="0" w:lastRowLastColumn="0"/>
-            <w:tcW w:w="4148" w:type="dxa"/>
-          </w:tcPr>
-          <w:p>
-            <w:pPr>
-              <w:jc w:val="center"/>
-            </w:pPr>
-            <w:r>
-              <w:rPr>
-                <w:rFonts w:hint="eastAsia"/>
-              </w:rPr>
-              <w:t>6</w:t>
-            </w:r>
-          </w:p>
-        </w:tc>
-        <w:tc>
-          <w:tcPr>
-            <w:tcW w:w="4148" w:type="dxa"/>
-          </w:tcPr>
-          <w:p>
-            <w:pPr>
-              <w:jc w:val="center"/>
-              <w:cnfStyle w:val="000000000000" w:firstRow="0" w:lastRow="0" w:firstColumn="0" w:lastColumn="0" w:oddVBand="0" w:evenVBand="0" w:oddHBand="0" w:evenHBand="0" w:firstRowFirstColumn="0" w:firstRowLastColumn="0" w:lastRowFirstColumn="0" w:lastRowLastColumn="0"/>
-            </w:pPr>
-            <w:r>
-              <w:rPr>
-                <w:rFonts w:hint="eastAsia"/>
-              </w:rPr>
-              <w:t>2</w:t>
-            </w:r>
-            <w:r>
-              <w:t>7.49</w:t>
-            </w:r>
-          </w:p>
-        </w:tc>
-      </w:tr>
-    </w:tbl>
     <w:p/>
     <w:p>
       <w:r>
@@ -644,13 +473,7 @@
         <w:rPr>
           <w:rFonts w:ascii="宋体" w:eastAsia="宋体" w:hAnsi="宋体" w:hint="eastAsia"/>
         </w:rPr>
-        <w:t>α</w:t>
-      </w:r>
-      <w:r>
-        <w:rPr>
-          <w:rFonts w:ascii="宋体" w:eastAsia="宋体" w:hAnsi="宋体" w:hint="eastAsia"/>
-        </w:rPr>
-        <w:t>:</w:t>
+        <w:t>α:</w:t>
       </w:r>
       <w:r>
         <w:rPr>
@@ -664,7 +487,7 @@
         <w:pStyle w:val="a3"/>
         <w:ind w:left="420" w:firstLineChars="0" w:firstLine="0"/>
         <w:rPr>
-          <w:rFonts w:ascii="宋体" w:eastAsia="宋体" w:hAnsi="宋体" w:hint="eastAsia"/>
+          <w:rFonts w:ascii="宋体" w:eastAsia="宋体" w:hAnsi="宋体"/>
         </w:rPr>
       </w:pPr>
       <w:r>
@@ -744,42 +567,36 @@
         <w:rPr>
           <w:b/>
         </w:rPr>
-        <w:t xml:space="preserve">Best </w:t>
-      </w:r>
+        <w:t>Best RMSE</w:t>
+      </w:r>
+      <w:r>
+        <w:t>: 5.079</w:t>
+      </w:r>
+    </w:p>
+    <w:p>
+      <w:pPr>
+        <w:pStyle w:val="a3"/>
+        <w:ind w:left="420" w:firstLineChars="0" w:firstLine="0"/>
+        <w:rPr>
+          <w:rFonts w:ascii="宋体" w:eastAsia="宋体" w:hAnsi="宋体"/>
+        </w:rPr>
+      </w:pPr>
       <w:r>
         <w:rPr>
           <w:b/>
         </w:rPr>
-        <w:t>RMSE</w:t>
-      </w:r>
-      <w:r>
-        <w:t>: 5.079</w:t>
-      </w:r>
-    </w:p>
-    <w:p>
-      <w:pPr>
-        <w:pStyle w:val="a3"/>
-        <w:ind w:left="420" w:firstLineChars="0" w:firstLine="0"/>
+        <w:t>Optimal</w:t>
+      </w:r>
+      <w:r>
+        <w:rPr>
+          <w:rFonts w:ascii="宋体" w:eastAsia="宋体" w:hAnsi="宋体" w:hint="eastAsia"/>
+        </w:rPr>
+        <w:t>α:</w:t>
+      </w:r>
+      <w:r>
         <w:rPr>
           <w:rFonts w:ascii="宋体" w:eastAsia="宋体" w:hAnsi="宋体"/>
         </w:rPr>
-      </w:pPr>
-      <w:r>
-        <w:rPr>
-          <w:b/>
-        </w:rPr>
-        <w:t>Optimal</w:t>
-      </w:r>
-      <w:r>
-        <w:rPr>
-          <w:rFonts w:ascii="宋体" w:eastAsia="宋体" w:hAnsi="宋体" w:hint="eastAsia"/>
-        </w:rPr>
-        <w:t>α:</w:t>
-      </w:r>
-      <w:r>
-        <w:rPr>
-          <w:rFonts w:ascii="宋体" w:eastAsia="宋体" w:hAnsi="宋体"/>
-        </w:rPr>
         <w:t>0.001</w:t>
       </w:r>
     </w:p>
@@ -787,9 +604,6 @@
       <w:pPr>
         <w:pStyle w:val="a3"/>
         <w:ind w:left="420" w:firstLineChars="0" w:firstLine="0"/>
-        <w:rPr>
-          <w:rFonts w:hint="eastAsia"/>
-        </w:rPr>
       </w:pPr>
       <w:r>
         <w:rPr>
@@ -838,8 +652,6 @@
           </wp:inline>
         </w:drawing>
       </w:r>
-      <w:bookmarkStart w:id="0" w:name="_GoBack"/>
-      <w:bookmarkEnd w:id="0"/>
     </w:p>
     <w:sectPr>
       <w:pgSz w:w="11906" w:h="16838"/>

</xml_diff>

<commit_message>
final update on Boston housing
</commit_message>
<xml_diff>
--- a/Project1/Boston Housing Dataset v1.docx
+++ b/Project1/Boston Housing Dataset v1.docx
@@ -56,50 +56,85 @@
       <w:pPr>
         <w:pStyle w:val="a3"/>
         <w:ind w:left="420" w:firstLineChars="0" w:firstLine="0"/>
-      </w:pPr>
-      <w:r>
-        <w:rPr>
-          <w:b/>
-        </w:rPr>
-        <w:t>Best RMSE</w:t>
-      </w:r>
-      <w:r>
-        <w:t>:</w:t>
-      </w:r>
-      <w:r>
-        <w:t xml:space="preserve"> 3.926</w:t>
-      </w:r>
-    </w:p>
-    <w:p>
-      <w:pPr>
-        <w:pStyle w:val="a3"/>
-        <w:ind w:left="420" w:firstLineChars="0" w:firstLine="0"/>
-        <w:rPr>
-          <w:b/>
-        </w:rPr>
-      </w:pPr>
-      <w:r>
-        <w:rPr>
-          <w:b/>
-        </w:rPr>
-        <w:t>Optimal coefficient vector</w:t>
-      </w:r>
-      <w:r>
-        <w:t>:</w:t>
-      </w:r>
-      <w:r>
+        <w:rPr>
+          <w:rFonts w:cstheme="minorHAnsi"/>
+          <w:b/>
+        </w:rPr>
+      </w:pPr>
+      <w:r>
+        <w:rPr>
+          <w:rFonts w:cstheme="minorHAnsi"/>
+          <w:b/>
+        </w:rPr>
+        <w:t>Best RMSE: 3.926</w:t>
+      </w:r>
+    </w:p>
+    <w:p>
+      <w:pPr>
+        <w:pStyle w:val="a3"/>
+        <w:ind w:left="420" w:firstLineChars="0" w:firstLine="0"/>
+        <w:rPr>
+          <w:rFonts w:cstheme="minorHAnsi"/>
+          <w:b/>
+        </w:rPr>
+      </w:pPr>
+      <w:r>
+        <w:rPr>
+          <w:rFonts w:cstheme="minorHAnsi"/>
+          <w:b/>
+        </w:rPr>
+        <w:t>Best r2_score: 0.834</w:t>
+      </w:r>
+    </w:p>
+    <w:p>
+      <w:pPr>
+        <w:pStyle w:val="a3"/>
+        <w:ind w:left="420" w:firstLineChars="0" w:firstLine="0"/>
+        <w:rPr>
+          <w:rFonts w:cstheme="minorHAnsi"/>
+          <w:b/>
+        </w:rPr>
+      </w:pPr>
+      <w:r>
+        <w:rPr>
+          <w:rFonts w:cstheme="minorHAnsi"/>
+          <w:b/>
+        </w:rPr>
+        <w:t>Optimal coefficient vector:</w:t>
+      </w:r>
+      <w:r>
+        <w:rPr>
+          <w:rFonts w:cstheme="minorHAnsi"/>
+          <w:b/>
+        </w:rPr>
         <w:t xml:space="preserve"> </w:t>
       </w:r>
       <w:r>
+        <w:rPr>
+          <w:rFonts w:cstheme="minorHAnsi"/>
+          <w:b/>
+        </w:rPr>
         <w:t>[-</w:t>
       </w:r>
       <w:r>
+        <w:rPr>
+          <w:rFonts w:cstheme="minorHAnsi"/>
+          <w:b/>
+        </w:rPr>
         <w:t>0.109, 0.035</w:t>
       </w:r>
       <w:r>
+        <w:rPr>
+          <w:rFonts w:cstheme="minorHAnsi"/>
+          <w:b/>
+        </w:rPr>
         <w:t>, 0.009, 2.834, -18.359, 3.870, 0.000, -1.412, 0.298, -1.058, -0.965, 0.001, -0.528</w:t>
       </w:r>
       <w:r>
+        <w:rPr>
+          <w:rFonts w:cstheme="minorHAnsi"/>
+          <w:b/>
+        </w:rPr>
         <w:t>]</w:t>
       </w:r>
     </w:p>
@@ -119,14 +154,16 @@
       </w:r>
       <w:r>
         <w:rPr>
-          <w:b/>
-        </w:rPr>
-        <w:t>p-value</w:t>
-      </w:r>
-      <w:r>
-        <w:t xml:space="preserve">: </w:t>
-      </w:r>
-      <w:r>
+          <w:rFonts w:cstheme="minorHAnsi"/>
+          <w:b/>
+        </w:rPr>
+        <w:t xml:space="preserve">p-value: </w:t>
+      </w:r>
+      <w:r>
+        <w:rPr>
+          <w:rFonts w:cstheme="minorHAnsi"/>
+          <w:b/>
+        </w:rPr>
         <w:t>0.0099</w:t>
       </w:r>
     </w:p>
@@ -144,6 +181,11 @@
       <w:r>
         <w:t>Finally, we evaluate how well the model fits the data by providing “Fitted values and actual values scattered plot over time”, and “residential vs fitted values plot”.</w:t>
       </w:r>
+      <w:r>
+        <w:t xml:space="preserve"> For simplicity, we only plot 10% of the entire dataset, which is only the test data after 10-fold split.</w:t>
+      </w:r>
+      <w:bookmarkStart w:id="0" w:name="_GoBack"/>
+      <w:bookmarkEnd w:id="0"/>
     </w:p>
     <w:p>
       <w:pPr>
@@ -167,200 +209,6 @@
                 <pic:pic xmlns:pic="http://schemas.openxmlformats.org/drawingml/2006/picture">
                   <pic:nvPicPr>
                     <pic:cNvPr id="1" name="figure_1.png"/>
-                    <pic:cNvPicPr/>
-                  </pic:nvPicPr>
-                  <pic:blipFill>
-                    <a:blip r:embed="rId5">
-                      <a:extLst>
-                        <a:ext uri="{28A0092B-C50C-407E-A947-70E740481C1C}">
-                          <a14:useLocalDpi xmlns:a14="http://schemas.microsoft.com/office/drawing/2010/main" val="0"/>
-                        </a:ext>
-                      </a:extLst>
-                    </a:blip>
-                    <a:stretch>
-                      <a:fillRect/>
-                    </a:stretch>
-                  </pic:blipFill>
-                  <pic:spPr>
-                    <a:xfrm>
-                      <a:off x="0" y="0"/>
-                      <a:ext cx="5274310" cy="3956050"/>
-                    </a:xfrm>
-                    <a:prstGeom prst="rect">
-                      <a:avLst/>
-                    </a:prstGeom>
-                  </pic:spPr>
-                </pic:pic>
-              </a:graphicData>
-            </a:graphic>
-          </wp:inline>
-        </w:drawing>
-      </w:r>
-      <w:r>
-        <w:rPr>
-          <w:noProof/>
-        </w:rPr>
-        <w:lastRenderedPageBreak/>
-        <w:drawing>
-          <wp:inline distT="0" distB="0" distL="0" distR="0">
-            <wp:extent cx="5274310" cy="3956050"/>
-            <wp:effectExtent l="0" t="0" r="2540" b="6350"/>
-            <wp:docPr id="2" name="图片 2"/>
-            <wp:cNvGraphicFramePr>
-              <a:graphicFrameLocks xmlns:a="http://schemas.openxmlformats.org/drawingml/2006/main" noChangeAspect="1"/>
-            </wp:cNvGraphicFramePr>
-            <a:graphic xmlns:a="http://schemas.openxmlformats.org/drawingml/2006/main">
-              <a:graphicData uri="http://schemas.openxmlformats.org/drawingml/2006/picture">
-                <pic:pic xmlns:pic="http://schemas.openxmlformats.org/drawingml/2006/picture">
-                  <pic:nvPicPr>
-                    <pic:cNvPr id="2" name="figure_2.png"/>
-                    <pic:cNvPicPr/>
-                  </pic:nvPicPr>
-                  <pic:blipFill>
-                    <a:blip r:embed="rId6">
-                      <a:extLst>
-                        <a:ext uri="{28A0092B-C50C-407E-A947-70E740481C1C}">
-                          <a14:useLocalDpi xmlns:a14="http://schemas.microsoft.com/office/drawing/2010/main" val="0"/>
-                        </a:ext>
-                      </a:extLst>
-                    </a:blip>
-                    <a:stretch>
-                      <a:fillRect/>
-                    </a:stretch>
-                  </pic:blipFill>
-                  <pic:spPr>
-                    <a:xfrm>
-                      <a:off x="0" y="0"/>
-                      <a:ext cx="5274310" cy="3956050"/>
-                    </a:xfrm>
-                    <a:prstGeom prst="rect">
-                      <a:avLst/>
-                    </a:prstGeom>
-                  </pic:spPr>
-                </pic:pic>
-              </a:graphicData>
-            </a:graphic>
-          </wp:inline>
-        </w:drawing>
-      </w:r>
-    </w:p>
-    <w:p/>
-    <w:p>
-      <w:pPr>
-        <w:pStyle w:val="a3"/>
-        <w:numPr>
-          <w:ilvl w:val="0"/>
-          <w:numId w:val="1"/>
-        </w:numPr>
-        <w:ind w:firstLineChars="0"/>
-      </w:pPr>
-      <w:r>
-        <w:t>Polynomial Regression</w:t>
-      </w:r>
-    </w:p>
-    <w:p>
-      <w:pPr>
-        <w:pStyle w:val="a3"/>
-        <w:ind w:left="420" w:firstLineChars="0" w:firstLine="0"/>
-      </w:pPr>
-      <w:r>
-        <w:t xml:space="preserve">Similarly, we re-model the data into polynomial regression under 10-fold cross validation. We try increasing the degree of the polynomial to improve the fit. </w:t>
-      </w:r>
-      <w:r>
-        <w:t>We cover the degree from 1 to 9</w:t>
-      </w:r>
-      <w:r>
-        <w:t>, and plot the RMSE of the trained model against the degree of the polynomial respectively.</w:t>
-      </w:r>
-    </w:p>
-    <w:p>
-      <w:pPr>
-        <w:pStyle w:val="a3"/>
-        <w:ind w:left="420" w:firstLineChars="0" w:firstLine="0"/>
-      </w:pPr>
-    </w:p>
-    <w:p>
-      <w:pPr>
-        <w:pStyle w:val="a3"/>
-        <w:ind w:left="420" w:firstLineChars="0" w:firstLine="0"/>
-      </w:pPr>
-      <w:r>
-        <w:t xml:space="preserve">The best polynomial regression in our case is with degree 1 to 4. According to the curve below, there is a significant </w:t>
-      </w:r>
-      <w:bookmarkStart w:id="0" w:name="_GoBack"/>
-      <w:bookmarkEnd w:id="0"/>
-      <w:r>
-        <w:t>increase in RMSE. Hence, we can safely set the threshold to degree of 4.</w:t>
-      </w:r>
-    </w:p>
-    <w:p>
-      <w:pPr>
-        <w:pStyle w:val="a3"/>
-        <w:ind w:left="420" w:firstLineChars="0" w:firstLine="0"/>
-      </w:pPr>
-      <w:r>
-        <w:rPr>
-          <w:b/>
-        </w:rPr>
-        <w:t>Best RMSE</w:t>
-      </w:r>
-      <w:r>
-        <w:t>: 1.659</w:t>
-      </w:r>
-    </w:p>
-    <w:p>
-      <w:pPr>
-        <w:pStyle w:val="a3"/>
-        <w:ind w:left="420" w:firstLineChars="0" w:firstLine="0"/>
-      </w:pPr>
-      <w:r>
-        <w:rPr>
-          <w:b/>
-        </w:rPr>
-        <w:t>Best degree</w:t>
-      </w:r>
-      <w:r>
-        <w:t>: 1</w:t>
-      </w:r>
-    </w:p>
-    <w:p>
-      <w:pPr>
-        <w:pStyle w:val="a3"/>
-        <w:ind w:left="420" w:firstLineChars="0" w:firstLine="0"/>
-      </w:pPr>
-      <w:r>
-        <w:t xml:space="preserve"> </w:t>
-      </w:r>
-    </w:p>
-    <w:p>
-      <w:pPr>
-        <w:pStyle w:val="a3"/>
-        <w:ind w:left="420" w:firstLineChars="0" w:firstLine="0"/>
-      </w:pPr>
-    </w:p>
-    <w:p>
-      <w:pPr>
-        <w:pStyle w:val="a3"/>
-        <w:ind w:leftChars="100" w:left="420" w:hangingChars="100" w:hanging="210"/>
-      </w:pPr>
-      <w:r>
-        <w:rPr>
-          <w:noProof/>
-        </w:rPr>
-        <w:lastRenderedPageBreak/>
-        <w:drawing>
-          <wp:inline distT="0" distB="0" distL="0" distR="0">
-            <wp:extent cx="5274310" cy="3956050"/>
-            <wp:effectExtent l="0" t="0" r="2540" b="6350"/>
-            <wp:docPr id="6" name="图片 6"/>
-            <wp:cNvGraphicFramePr>
-              <a:graphicFrameLocks xmlns:a="http://schemas.openxmlformats.org/drawingml/2006/main" noChangeAspect="1"/>
-            </wp:cNvGraphicFramePr>
-            <a:graphic xmlns:a="http://schemas.openxmlformats.org/drawingml/2006/main">
-              <a:graphicData uri="http://schemas.openxmlformats.org/drawingml/2006/picture">
-                <pic:pic xmlns:pic="http://schemas.openxmlformats.org/drawingml/2006/picture">
-                  <pic:nvPicPr>
-                    <pic:cNvPr id="6" name="figure_1.png"/>
                     <pic:cNvPicPr/>
                   </pic:nvPicPr>
                   <pic:blipFill>
@@ -390,109 +238,8 @@
           </wp:inline>
         </w:drawing>
       </w:r>
-    </w:p>
-    <w:p/>
-    <w:p>
-      <w:r>
-        <w:rPr>
-          <w:rFonts w:hint="eastAsia"/>
-        </w:rPr>
-        <w:t>5</w:t>
-      </w:r>
-      <w:r>
-        <w:t>)</w:t>
-      </w:r>
-    </w:p>
-    <w:p>
-      <w:pPr>
-        <w:pStyle w:val="a3"/>
-        <w:numPr>
-          <w:ilvl w:val="0"/>
-          <w:numId w:val="1"/>
-        </w:numPr>
-        <w:ind w:firstLineChars="0"/>
-      </w:pPr>
-      <w:r>
-        <w:t>Ridge Regression</w:t>
-      </w:r>
-    </w:p>
-    <w:p>
-      <w:pPr>
-        <w:pStyle w:val="a3"/>
-        <w:ind w:left="420" w:firstLineChars="0" w:firstLine="0"/>
-        <w:rPr>
-          <w:rFonts w:eastAsia="宋体" w:cstheme="minorHAnsi"/>
-        </w:rPr>
-      </w:pPr>
-      <w:r>
-        <w:t>We tune the complexity parameter</w:t>
-      </w:r>
-      <w:r>
-        <w:rPr>
-          <w:rFonts w:ascii="宋体" w:eastAsia="宋体" w:hAnsi="宋体" w:hint="eastAsia"/>
-        </w:rPr>
-        <w:t>α</w:t>
-      </w:r>
-      <w:r>
-        <w:rPr>
-          <w:rFonts w:eastAsia="宋体" w:cstheme="minorHAnsi"/>
-        </w:rPr>
-        <w:t>of the ridge regression below in the range {1, 0.1, 0.01, 0.001} and report best RMSE via 10-fold cross validation.</w:t>
-      </w:r>
-    </w:p>
-    <w:p>
-      <w:pPr>
-        <w:pStyle w:val="a3"/>
-        <w:ind w:left="420" w:firstLineChars="0" w:firstLine="0"/>
-      </w:pPr>
-      <w:r>
-        <w:rPr>
-          <w:b/>
-        </w:rPr>
-        <w:t>Best RMSE</w:t>
-      </w:r>
-      <w:r>
-        <w:t>: 5.092</w:t>
-      </w:r>
-    </w:p>
-    <w:p>
-      <w:pPr>
-        <w:pStyle w:val="a3"/>
-        <w:ind w:left="420" w:firstLineChars="0" w:firstLine="0"/>
-        <w:rPr>
-          <w:rFonts w:ascii="宋体" w:eastAsia="宋体" w:hAnsi="宋体"/>
-        </w:rPr>
-      </w:pPr>
-      <w:r>
-        <w:rPr>
-          <w:b/>
-        </w:rPr>
-        <w:t>Optimal</w:t>
-      </w:r>
-      <w:r>
-        <w:rPr>
-          <w:rFonts w:ascii="宋体" w:eastAsia="宋体" w:hAnsi="宋体" w:hint="eastAsia"/>
-        </w:rPr>
-        <w:t>α:</w:t>
-      </w:r>
-      <w:r>
-        <w:rPr>
-          <w:rFonts w:ascii="宋体" w:eastAsia="宋体" w:hAnsi="宋体"/>
-        </w:rPr>
-        <w:t>1</w:t>
-      </w:r>
-    </w:p>
-    <w:p>
-      <w:pPr>
-        <w:pStyle w:val="a3"/>
-        <w:ind w:left="420" w:firstLineChars="0" w:firstLine="0"/>
-        <w:rPr>
-          <w:rFonts w:ascii="宋体" w:eastAsia="宋体" w:hAnsi="宋体"/>
-        </w:rPr>
-      </w:pPr>
-      <w:r>
-        <w:rPr>
-          <w:rFonts w:ascii="宋体" w:eastAsia="宋体" w:hAnsi="宋体" w:hint="eastAsia"/>
+      <w:r>
+        <w:rPr>
           <w:noProof/>
         </w:rPr>
         <w:lastRenderedPageBreak/>
@@ -500,7 +247,7 @@
           <wp:inline distT="0" distB="0" distL="0" distR="0">
             <wp:extent cx="5274310" cy="3956050"/>
             <wp:effectExtent l="0" t="0" r="2540" b="6350"/>
-            <wp:docPr id="4" name="图片 4"/>
+            <wp:docPr id="2" name="图片 2"/>
             <wp:cNvGraphicFramePr>
               <a:graphicFrameLocks xmlns:a="http://schemas.openxmlformats.org/drawingml/2006/main" noChangeAspect="1"/>
             </wp:cNvGraphicFramePr>
@@ -508,7 +255,7 @@
               <a:graphicData uri="http://schemas.openxmlformats.org/drawingml/2006/picture">
                 <pic:pic xmlns:pic="http://schemas.openxmlformats.org/drawingml/2006/picture">
                   <pic:nvPicPr>
-                    <pic:cNvPr id="4" name="figure_1.png"/>
+                    <pic:cNvPr id="2" name="figure_2.png"/>
                     <pic:cNvPicPr/>
                   </pic:nvPicPr>
                   <pic:blipFill>
@@ -539,6 +286,7 @@
         </w:drawing>
       </w:r>
     </w:p>
+    <w:p/>
     <w:p>
       <w:pPr>
         <w:pStyle w:val="a3"/>
@@ -549,72 +297,124 @@
         <w:ind w:firstLineChars="0"/>
       </w:pPr>
       <w:r>
-        <w:rPr>
-          <w:rFonts w:hint="eastAsia"/>
-        </w:rPr>
-        <w:t>L</w:t>
-      </w:r>
-      <w:r>
-        <w:t>asso Regression</w:t>
-      </w:r>
-    </w:p>
-    <w:p>
-      <w:pPr>
-        <w:pStyle w:val="a3"/>
-        <w:ind w:left="420" w:firstLineChars="0" w:firstLine="0"/>
-      </w:pPr>
-      <w:r>
-        <w:rPr>
+        <w:t>Polynomial Regression</w:t>
+      </w:r>
+    </w:p>
+    <w:p>
+      <w:pPr>
+        <w:pStyle w:val="a3"/>
+        <w:ind w:left="420" w:firstLineChars="0" w:firstLine="0"/>
+      </w:pPr>
+      <w:r>
+        <w:t xml:space="preserve">Similarly, we re-model the data into polynomial regression under 10-fold cross validation. We try increasing the degree of the polynomial to improve the fit. </w:t>
+      </w:r>
+      <w:r>
+        <w:t>We cover the degree from 1 to 9</w:t>
+      </w:r>
+      <w:r>
+        <w:t>, and plot the RMSE of the trained model against the degree of the polynomial respectively.</w:t>
+      </w:r>
+    </w:p>
+    <w:p>
+      <w:pPr>
+        <w:pStyle w:val="a3"/>
+        <w:ind w:left="420" w:firstLineChars="0" w:firstLine="0"/>
+      </w:pPr>
+    </w:p>
+    <w:p>
+      <w:pPr>
+        <w:pStyle w:val="a3"/>
+        <w:ind w:left="420" w:firstLineChars="0" w:firstLine="0"/>
+      </w:pPr>
+      <w:r>
+        <w:t>The best polynomial regression in our case is with degree 1 to 4. According to the curve below, there is a significant increase in RMSE. Hence, we can safely set the threshold to degree of 4.</w:t>
+      </w:r>
+    </w:p>
+    <w:p>
+      <w:pPr>
+        <w:pStyle w:val="a3"/>
+        <w:ind w:left="420" w:firstLineChars="0" w:firstLine="0"/>
+        <w:rPr>
+          <w:rFonts w:cstheme="minorHAnsi"/>
+          <w:b/>
+        </w:rPr>
+      </w:pPr>
+      <w:r>
+        <w:rPr>
+          <w:rFonts w:cstheme="minorHAnsi"/>
+          <w:b/>
+        </w:rPr>
+        <w:t>Best degree: 1</w:t>
+      </w:r>
+    </w:p>
+    <w:p>
+      <w:pPr>
+        <w:pStyle w:val="a3"/>
+        <w:ind w:left="420" w:firstLineChars="0" w:firstLine="0"/>
+        <w:rPr>
+          <w:rFonts w:cstheme="minorHAnsi"/>
+          <w:b/>
+        </w:rPr>
+      </w:pPr>
+      <w:r>
+        <w:rPr>
+          <w:rFonts w:cstheme="minorHAnsi"/>
           <w:b/>
         </w:rPr>
         <w:t>Best RMSE</w:t>
       </w:r>
       <w:r>
-        <w:t>: 5.079</w:t>
-      </w:r>
-    </w:p>
-    <w:p>
-      <w:pPr>
-        <w:pStyle w:val="a3"/>
-        <w:ind w:left="420" w:firstLineChars="0" w:firstLine="0"/>
-        <w:rPr>
-          <w:rFonts w:ascii="宋体" w:eastAsia="宋体" w:hAnsi="宋体"/>
-        </w:rPr>
-      </w:pPr>
-      <w:r>
-        <w:rPr>
-          <w:b/>
-        </w:rPr>
-        <w:t>Optimal</w:t>
-      </w:r>
-      <w:r>
-        <w:rPr>
-          <w:rFonts w:ascii="宋体" w:eastAsia="宋体" w:hAnsi="宋体" w:hint="eastAsia"/>
-        </w:rPr>
-        <w:t>α:</w:t>
-      </w:r>
-      <w:r>
-        <w:rPr>
-          <w:rFonts w:ascii="宋体" w:eastAsia="宋体" w:hAnsi="宋体"/>
-        </w:rPr>
-        <w:t>0.001</w:t>
-      </w:r>
-    </w:p>
-    <w:p>
-      <w:pPr>
-        <w:pStyle w:val="a3"/>
-        <w:ind w:left="420" w:firstLineChars="0" w:firstLine="0"/>
-      </w:pPr>
-      <w:r>
-        <w:rPr>
-          <w:rFonts w:hint="eastAsia"/>
+        <w:rPr>
+          <w:rFonts w:cstheme="minorHAnsi"/>
+          <w:b/>
+        </w:rPr>
+        <w:t>: 1.446</w:t>
+      </w:r>
+    </w:p>
+    <w:p>
+      <w:pPr>
+        <w:pStyle w:val="a3"/>
+        <w:ind w:left="420" w:firstLineChars="0" w:firstLine="0"/>
+        <w:rPr>
+          <w:rFonts w:cstheme="minorHAnsi"/>
+          <w:b/>
+        </w:rPr>
+      </w:pPr>
+      <w:r>
+        <w:rPr>
+          <w:rFonts w:cstheme="minorHAnsi"/>
+          <w:b/>
+        </w:rPr>
+        <w:t>Best r2_score: 0.855</w:t>
+      </w:r>
+    </w:p>
+    <w:p>
+      <w:pPr>
+        <w:pStyle w:val="a3"/>
+        <w:ind w:left="420" w:firstLineChars="0" w:firstLine="0"/>
+      </w:pPr>
+    </w:p>
+    <w:p>
+      <w:pPr>
+        <w:pStyle w:val="a3"/>
+        <w:ind w:left="420" w:firstLineChars="0" w:firstLine="0"/>
+      </w:pPr>
+    </w:p>
+    <w:p>
+      <w:pPr>
+        <w:pStyle w:val="a3"/>
+        <w:ind w:leftChars="100" w:left="420" w:hangingChars="100" w:hanging="210"/>
+      </w:pPr>
+      <w:r>
+        <w:rPr>
           <w:noProof/>
         </w:rPr>
+        <w:lastRenderedPageBreak/>
         <w:drawing>
           <wp:inline distT="0" distB="0" distL="0" distR="0">
             <wp:extent cx="5274310" cy="3956050"/>
             <wp:effectExtent l="0" t="0" r="2540" b="6350"/>
-            <wp:docPr id="5" name="图片 5"/>
+            <wp:docPr id="6" name="图片 6"/>
             <wp:cNvGraphicFramePr>
               <a:graphicFrameLocks xmlns:a="http://schemas.openxmlformats.org/drawingml/2006/main" noChangeAspect="1"/>
             </wp:cNvGraphicFramePr>
@@ -622,7 +422,7 @@
               <a:graphicData uri="http://schemas.openxmlformats.org/drawingml/2006/picture">
                 <pic:pic xmlns:pic="http://schemas.openxmlformats.org/drawingml/2006/picture">
                   <pic:nvPicPr>
-                    <pic:cNvPr id="5" name="figure_1.png"/>
+                    <pic:cNvPr id="6" name="figure_1.png"/>
                     <pic:cNvPicPr/>
                   </pic:nvPicPr>
                   <pic:blipFill>
@@ -653,6 +453,463 @@
         </w:drawing>
       </w:r>
     </w:p>
+    <w:p/>
+    <w:p>
+      <w:r>
+        <w:rPr>
+          <w:rFonts w:hint="eastAsia"/>
+        </w:rPr>
+        <w:t>5</w:t>
+      </w:r>
+      <w:r>
+        <w:t>)</w:t>
+      </w:r>
+    </w:p>
+    <w:p>
+      <w:pPr>
+        <w:pStyle w:val="a3"/>
+        <w:numPr>
+          <w:ilvl w:val="0"/>
+          <w:numId w:val="1"/>
+        </w:numPr>
+        <w:ind w:firstLineChars="0"/>
+      </w:pPr>
+      <w:r>
+        <w:t>Ridge Regression</w:t>
+      </w:r>
+    </w:p>
+    <w:p>
+      <w:pPr>
+        <w:pStyle w:val="a3"/>
+        <w:ind w:left="420" w:firstLineChars="0" w:firstLine="0"/>
+        <w:rPr>
+          <w:rFonts w:eastAsia="宋体" w:cstheme="minorHAnsi"/>
+        </w:rPr>
+      </w:pPr>
+      <w:r>
+        <w:t>We tune the complexity parameter</w:t>
+      </w:r>
+      <w:r>
+        <w:t xml:space="preserve"> </w:t>
+      </w:r>
+      <w:r>
+        <w:rPr>
+          <w:rFonts w:eastAsia="宋体" w:cstheme="minorHAnsi"/>
+        </w:rPr>
+        <w:t>α</w:t>
+      </w:r>
+      <w:r>
+        <w:rPr>
+          <w:rFonts w:eastAsia="宋体" w:cstheme="minorHAnsi"/>
+        </w:rPr>
+        <w:t xml:space="preserve"> </w:t>
+      </w:r>
+      <w:r>
+        <w:rPr>
+          <w:rFonts w:eastAsia="宋体" w:cstheme="minorHAnsi"/>
+        </w:rPr>
+        <w:t>of the ridge regression below in the range {1, 0.1, 0.01, 0.001} and report best RMSE via 10-fold cross validation.</w:t>
+      </w:r>
+    </w:p>
+    <w:p>
+      <w:pPr>
+        <w:rPr>
+          <w:rFonts w:cstheme="minorHAnsi"/>
+        </w:rPr>
+      </w:pPr>
+      <w:r>
+        <w:rPr>
+          <w:rFonts w:cstheme="minorHAnsi"/>
+        </w:rPr>
+        <w:tab/>
+      </w:r>
+    </w:p>
+    <w:p>
+      <w:pPr>
+        <w:ind w:left="420"/>
+        <w:rPr>
+          <w:rFonts w:cstheme="minorHAnsi" w:hint="eastAsia"/>
+        </w:rPr>
+      </w:pPr>
+      <w:r>
+        <w:rPr>
+          <w:rFonts w:cstheme="minorHAnsi"/>
+        </w:rPr>
+        <w:t xml:space="preserve">We obtain the following parameters through 10-fold cross validation, and plot the figures as required only in the test case, (10% of the dataset for simplicity). </w:t>
+      </w:r>
+    </w:p>
+    <w:p>
+      <w:pPr>
+        <w:pStyle w:val="a3"/>
+        <w:ind w:left="420" w:firstLineChars="0" w:firstLine="0"/>
+        <w:rPr>
+          <w:rFonts w:eastAsia="宋体" w:cstheme="minorHAnsi"/>
+        </w:rPr>
+      </w:pPr>
+    </w:p>
+    <w:p>
+      <w:pPr>
+        <w:pStyle w:val="a3"/>
+        <w:ind w:left="420" w:firstLineChars="0" w:firstLine="0"/>
+        <w:rPr>
+          <w:rFonts w:cstheme="minorHAnsi"/>
+          <w:b/>
+        </w:rPr>
+      </w:pPr>
+      <w:r>
+        <w:rPr>
+          <w:rFonts w:cstheme="minorHAnsi"/>
+          <w:b/>
+        </w:rPr>
+        <w:t>Optimal</w:t>
+      </w:r>
+      <w:r>
+        <w:rPr>
+          <w:rFonts w:cstheme="minorHAnsi"/>
+          <w:b/>
+        </w:rPr>
+        <w:t xml:space="preserve"> </w:t>
+      </w:r>
+      <w:r>
+        <w:rPr>
+          <w:rFonts w:cstheme="minorHAnsi"/>
+          <w:b/>
+        </w:rPr>
+        <w:t>α</w:t>
+      </w:r>
+      <w:r>
+        <w:rPr>
+          <w:rFonts w:cstheme="minorHAnsi" w:hint="eastAsia"/>
+          <w:b/>
+        </w:rPr>
+        <w:t xml:space="preserve">: </w:t>
+      </w:r>
+      <w:r>
+        <w:rPr>
+          <w:rFonts w:cstheme="minorHAnsi"/>
+          <w:b/>
+        </w:rPr>
+        <w:t>1</w:t>
+      </w:r>
+    </w:p>
+    <w:p>
+      <w:pPr>
+        <w:pStyle w:val="a3"/>
+        <w:ind w:left="420" w:firstLineChars="0" w:firstLine="0"/>
+        <w:rPr>
+          <w:rFonts w:cstheme="minorHAnsi"/>
+          <w:b/>
+        </w:rPr>
+      </w:pPr>
+      <w:r>
+        <w:rPr>
+          <w:rFonts w:cstheme="minorHAnsi"/>
+          <w:b/>
+        </w:rPr>
+        <w:t>Best RMSE</w:t>
+      </w:r>
+      <w:r>
+        <w:rPr>
+          <w:rFonts w:cstheme="minorHAnsi"/>
+          <w:b/>
+        </w:rPr>
+        <w:t xml:space="preserve">: </w:t>
+      </w:r>
+      <w:r>
+        <w:rPr>
+          <w:rFonts w:cstheme="minorHAnsi"/>
+          <w:b/>
+        </w:rPr>
+        <w:t>3.442</w:t>
+      </w:r>
+    </w:p>
+    <w:p>
+      <w:pPr>
+        <w:pStyle w:val="a3"/>
+        <w:ind w:left="420" w:firstLineChars="0" w:firstLine="0"/>
+        <w:rPr>
+          <w:rFonts w:cstheme="minorHAnsi"/>
+          <w:b/>
+        </w:rPr>
+      </w:pPr>
+      <w:r>
+        <w:rPr>
+          <w:rFonts w:cstheme="minorHAnsi"/>
+          <w:b/>
+        </w:rPr>
+        <w:t>Best r2_score: 0.835</w:t>
+      </w:r>
+    </w:p>
+    <w:p>
+      <w:pPr>
+        <w:pStyle w:val="a3"/>
+        <w:ind w:left="420" w:firstLineChars="0" w:firstLine="0"/>
+      </w:pPr>
+    </w:p>
+    <w:p>
+      <w:pPr>
+        <w:pStyle w:val="a3"/>
+        <w:ind w:left="420" w:firstLineChars="0" w:firstLine="0"/>
+        <w:rPr>
+          <w:rFonts w:ascii="宋体" w:eastAsia="宋体" w:hAnsi="宋体"/>
+        </w:rPr>
+      </w:pPr>
+      <w:r>
+        <w:rPr>
+          <w:rFonts w:ascii="宋体" w:eastAsia="宋体" w:hAnsi="宋体" w:hint="eastAsia"/>
+          <w:noProof/>
+        </w:rPr>
+        <w:lastRenderedPageBreak/>
+        <w:drawing>
+          <wp:inline distT="0" distB="0" distL="0" distR="0">
+            <wp:extent cx="5274310" cy="3956050"/>
+            <wp:effectExtent l="0" t="0" r="2540" b="6350"/>
+            <wp:docPr id="4" name="图片 4"/>
+            <wp:cNvGraphicFramePr>
+              <a:graphicFrameLocks xmlns:a="http://schemas.openxmlformats.org/drawingml/2006/main" noChangeAspect="1"/>
+            </wp:cNvGraphicFramePr>
+            <a:graphic xmlns:a="http://schemas.openxmlformats.org/drawingml/2006/main">
+              <a:graphicData uri="http://schemas.openxmlformats.org/drawingml/2006/picture">
+                <pic:pic xmlns:pic="http://schemas.openxmlformats.org/drawingml/2006/picture">
+                  <pic:nvPicPr>
+                    <pic:cNvPr id="4" name="figure_1.png"/>
+                    <pic:cNvPicPr/>
+                  </pic:nvPicPr>
+                  <pic:blipFill>
+                    <a:blip r:embed="rId10">
+                      <a:extLst>
+                        <a:ext uri="{28A0092B-C50C-407E-A947-70E740481C1C}">
+                          <a14:useLocalDpi xmlns:a14="http://schemas.microsoft.com/office/drawing/2010/main" val="0"/>
+                        </a:ext>
+                      </a:extLst>
+                    </a:blip>
+                    <a:stretch>
+                      <a:fillRect/>
+                    </a:stretch>
+                  </pic:blipFill>
+                  <pic:spPr>
+                    <a:xfrm>
+                      <a:off x="0" y="0"/>
+                      <a:ext cx="5274310" cy="3956050"/>
+                    </a:xfrm>
+                    <a:prstGeom prst="rect">
+                      <a:avLst/>
+                    </a:prstGeom>
+                  </pic:spPr>
+                </pic:pic>
+              </a:graphicData>
+            </a:graphic>
+          </wp:inline>
+        </w:drawing>
+      </w:r>
+    </w:p>
+    <w:p>
+      <w:pPr>
+        <w:pStyle w:val="a3"/>
+        <w:numPr>
+          <w:ilvl w:val="0"/>
+          <w:numId w:val="1"/>
+        </w:numPr>
+        <w:ind w:firstLineChars="0"/>
+      </w:pPr>
+      <w:r>
+        <w:rPr>
+          <w:rFonts w:hint="eastAsia"/>
+        </w:rPr>
+        <w:t>L</w:t>
+      </w:r>
+      <w:r>
+        <w:t>asso Regression</w:t>
+      </w:r>
+    </w:p>
+    <w:p>
+      <w:pPr>
+        <w:pStyle w:val="a3"/>
+        <w:ind w:left="420" w:firstLineChars="0"/>
+        <w:rPr>
+          <w:rFonts w:cstheme="minorHAnsi"/>
+        </w:rPr>
+      </w:pPr>
+      <w:r>
+        <w:rPr>
+          <w:rFonts w:cstheme="minorHAnsi"/>
+        </w:rPr>
+        <w:t xml:space="preserve">In this scenario, we model the data with Lasso regularization, using an appropriate normalization for the range of </w:t>
+      </w:r>
+      <w:r>
+        <w:rPr>
+          <w:rFonts w:cstheme="minorHAnsi"/>
+        </w:rPr>
+        <w:t>α</w:t>
+      </w:r>
+      <w:r>
+        <w:rPr>
+          <w:rFonts w:cstheme="minorHAnsi"/>
+        </w:rPr>
+        <w:t>.</w:t>
+      </w:r>
+    </w:p>
+    <w:p>
+      <w:pPr>
+        <w:rPr>
+          <w:rFonts w:cstheme="minorHAnsi"/>
+        </w:rPr>
+      </w:pPr>
+      <w:r>
+        <w:rPr>
+          <w:rFonts w:cstheme="minorHAnsi"/>
+        </w:rPr>
+        <w:tab/>
+      </w:r>
+    </w:p>
+    <w:p>
+      <w:pPr>
+        <w:ind w:left="420"/>
+        <w:rPr>
+          <w:rFonts w:cstheme="minorHAnsi" w:hint="eastAsia"/>
+        </w:rPr>
+      </w:pPr>
+      <w:r>
+        <w:rPr>
+          <w:rFonts w:cstheme="minorHAnsi"/>
+        </w:rPr>
+        <w:tab/>
+        <w:t xml:space="preserve">We obtain the following parameters through 10-fold cross validation, and plot the figures as required only in the test case, (10% of the dataset for simplicity). </w:t>
+      </w:r>
+    </w:p>
+    <w:p>
+      <w:pPr>
+        <w:pStyle w:val="a3"/>
+        <w:ind w:left="420" w:firstLineChars="0" w:firstLine="0"/>
+        <w:rPr>
+          <w:rFonts w:cstheme="minorHAnsi"/>
+          <w:b/>
+        </w:rPr>
+      </w:pPr>
+      <w:r>
+        <w:rPr>
+          <w:rFonts w:cstheme="minorHAnsi"/>
+          <w:b/>
+        </w:rPr>
+        <w:t>Optimal</w:t>
+      </w:r>
+      <w:r>
+        <w:rPr>
+          <w:rFonts w:cstheme="minorHAnsi"/>
+          <w:b/>
+        </w:rPr>
+        <w:t xml:space="preserve"> </w:t>
+      </w:r>
+      <w:r>
+        <w:rPr>
+          <w:rFonts w:cstheme="minorHAnsi"/>
+          <w:b/>
+        </w:rPr>
+        <w:t>α:</w:t>
+      </w:r>
+      <w:r>
+        <w:rPr>
+          <w:rFonts w:cstheme="minorHAnsi"/>
+          <w:b/>
+        </w:rPr>
+        <w:t xml:space="preserve"> </w:t>
+      </w:r>
+      <w:r>
+        <w:rPr>
+          <w:rFonts w:cstheme="minorHAnsi"/>
+          <w:b/>
+        </w:rPr>
+        <w:t>0.001</w:t>
+      </w:r>
+    </w:p>
+    <w:p>
+      <w:pPr>
+        <w:pStyle w:val="a3"/>
+        <w:ind w:left="420" w:firstLineChars="0" w:firstLine="0"/>
+        <w:rPr>
+          <w:rFonts w:cstheme="minorHAnsi"/>
+          <w:b/>
+        </w:rPr>
+      </w:pPr>
+      <w:r>
+        <w:rPr>
+          <w:rFonts w:cstheme="minorHAnsi"/>
+          <w:b/>
+        </w:rPr>
+        <w:t>Best RMSE: 5.079</w:t>
+      </w:r>
+    </w:p>
+    <w:p>
+      <w:pPr>
+        <w:pStyle w:val="a3"/>
+        <w:ind w:left="420" w:firstLineChars="0" w:firstLine="0"/>
+        <w:rPr>
+          <w:rFonts w:cstheme="minorHAnsi"/>
+          <w:b/>
+        </w:rPr>
+      </w:pPr>
+      <w:r>
+        <w:rPr>
+          <w:rFonts w:cstheme="minorHAnsi"/>
+          <w:b/>
+        </w:rPr>
+        <w:t>Best r2_score: 0.787</w:t>
+      </w:r>
+    </w:p>
+    <w:p>
+      <w:pPr>
+        <w:pStyle w:val="a3"/>
+        <w:ind w:left="420" w:firstLineChars="0" w:firstLine="0"/>
+      </w:pPr>
+      <w:r>
+        <w:rPr>
+          <w:rFonts w:hint="eastAsia"/>
+          <w:noProof/>
+        </w:rPr>
+        <w:lastRenderedPageBreak/>
+        <w:drawing>
+          <wp:inline distT="0" distB="0" distL="0" distR="0">
+            <wp:extent cx="5274310" cy="3956050"/>
+            <wp:effectExtent l="0" t="0" r="2540" b="6350"/>
+            <wp:docPr id="5" name="图片 5"/>
+            <wp:cNvGraphicFramePr>
+              <a:graphicFrameLocks xmlns:a="http://schemas.openxmlformats.org/drawingml/2006/main" noChangeAspect="1"/>
+            </wp:cNvGraphicFramePr>
+            <a:graphic xmlns:a="http://schemas.openxmlformats.org/drawingml/2006/main">
+              <a:graphicData uri="http://schemas.openxmlformats.org/drawingml/2006/picture">
+                <pic:pic xmlns:pic="http://schemas.openxmlformats.org/drawingml/2006/picture">
+                  <pic:nvPicPr>
+                    <pic:cNvPr id="5" name="figure_1.png"/>
+                    <pic:cNvPicPr/>
+                  </pic:nvPicPr>
+                  <pic:blipFill>
+                    <a:blip r:embed="rId11">
+                      <a:extLst>
+                        <a:ext uri="{28A0092B-C50C-407E-A947-70E740481C1C}">
+                          <a14:useLocalDpi xmlns:a14="http://schemas.microsoft.com/office/drawing/2010/main" val="0"/>
+                        </a:ext>
+                      </a:extLst>
+                    </a:blip>
+                    <a:stretch>
+                      <a:fillRect/>
+                    </a:stretch>
+                  </pic:blipFill>
+                  <pic:spPr>
+                    <a:xfrm>
+                      <a:off x="0" y="0"/>
+                      <a:ext cx="5274310" cy="3956050"/>
+                    </a:xfrm>
+                    <a:prstGeom prst="rect">
+                      <a:avLst/>
+                    </a:prstGeom>
+                  </pic:spPr>
+                </pic:pic>
+              </a:graphicData>
+            </a:graphic>
+          </wp:inline>
+        </w:drawing>
+      </w:r>
+    </w:p>
     <w:sectPr>
       <w:pgSz w:w="11906" w:h="16838"/>
       <w:pgMar w:top="1440" w:right="1800" w:bottom="1440" w:left="1800" w:header="851" w:footer="992" w:gutter="0"/>
@@ -661,6 +918,44 @@
     </w:sectPr>
   </w:body>
 </w:document>
+</file>
+
+<file path=word/endnotes.xml><?xml version="1.0" encoding="utf-8"?>
+<w:endnotes xmlns:wpc="http://schemas.microsoft.com/office/word/2010/wordprocessingCanvas" xmlns:mc="http://schemas.openxmlformats.org/markup-compatibility/2006" xmlns:o="urn:schemas-microsoft-com:office:office" xmlns:r="http://schemas.openxmlformats.org/officeDocument/2006/relationships" xmlns:m="http://schemas.openxmlformats.org/officeDocument/2006/math" xmlns:v="urn:schemas-microsoft-com:vml" xmlns:wp14="http://schemas.microsoft.com/office/word/2010/wordprocessingDrawing" xmlns:wp="http://schemas.openxmlformats.org/drawingml/2006/wordprocessingDrawing" xmlns:w10="urn:schemas-microsoft-com:office:word" xmlns:w="http://schemas.openxmlformats.org/wordprocessingml/2006/main" xmlns:w14="http://schemas.microsoft.com/office/word/2010/wordml" xmlns:w15="http://schemas.microsoft.com/office/word/2012/wordml" xmlns:wpg="http://schemas.microsoft.com/office/word/2010/wordprocessingGroup" xmlns:wpi="http://schemas.microsoft.com/office/word/2010/wordprocessingInk" xmlns:wne="http://schemas.microsoft.com/office/word/2006/wordml" xmlns:wps="http://schemas.microsoft.com/office/word/2010/wordprocessingShape" mc:Ignorable="w14 w15 wp14">
+  <w:endnote w:type="separator" w:id="-1">
+    <w:p>
+      <w:r>
+        <w:separator/>
+      </w:r>
+    </w:p>
+  </w:endnote>
+  <w:endnote w:type="continuationSeparator" w:id="0">
+    <w:p>
+      <w:r>
+        <w:continuationSeparator/>
+      </w:r>
+    </w:p>
+  </w:endnote>
+</w:endnotes>
+</file>
+
+<file path=word/footnotes.xml><?xml version="1.0" encoding="utf-8"?>
+<w:footnotes xmlns:wpc="http://schemas.microsoft.com/office/word/2010/wordprocessingCanvas" xmlns:mc="http://schemas.openxmlformats.org/markup-compatibility/2006" xmlns:o="urn:schemas-microsoft-com:office:office" xmlns:r="http://schemas.openxmlformats.org/officeDocument/2006/relationships" xmlns:m="http://schemas.openxmlformats.org/officeDocument/2006/math" xmlns:v="urn:schemas-microsoft-com:vml" xmlns:wp14="http://schemas.microsoft.com/office/word/2010/wordprocessingDrawing" xmlns:wp="http://schemas.openxmlformats.org/drawingml/2006/wordprocessingDrawing" xmlns:w10="urn:schemas-microsoft-com:office:word" xmlns:w="http://schemas.openxmlformats.org/wordprocessingml/2006/main" xmlns:w14="http://schemas.microsoft.com/office/word/2010/wordml" xmlns:w15="http://schemas.microsoft.com/office/word/2012/wordml" xmlns:wpg="http://schemas.microsoft.com/office/word/2010/wordprocessingGroup" xmlns:wpi="http://schemas.microsoft.com/office/word/2010/wordprocessingInk" xmlns:wne="http://schemas.microsoft.com/office/word/2006/wordml" xmlns:wps="http://schemas.microsoft.com/office/word/2010/wordprocessingShape" mc:Ignorable="w14 w15 wp14">
+  <w:footnote w:type="separator" w:id="-1">
+    <w:p>
+      <w:r>
+        <w:separator/>
+      </w:r>
+    </w:p>
+  </w:footnote>
+  <w:footnote w:type="continuationSeparator" w:id="0">
+    <w:p>
+      <w:r>
+        <w:continuationSeparator/>
+      </w:r>
+    </w:p>
+  </w:footnote>
+</w:footnotes>
 </file>
 
 <file path=word/numbering.xml><?xml version="1.0" encoding="utf-8"?>
@@ -1286,6 +1581,71 @@
       </w:rPr>
     </w:tblStylePr>
   </w:style>
+  <w:style w:type="paragraph" w:styleId="a5">
+    <w:name w:val="header"/>
+    <w:basedOn w:val="a"/>
+    <w:link w:val="Char"/>
+    <w:uiPriority w:val="99"/>
+    <w:unhideWhenUsed/>
+    <w:rsid w:val="00C43882"/>
+    <w:pPr>
+      <w:pBdr>
+        <w:bottom w:val="single" w:sz="6" w:space="1" w:color="auto"/>
+      </w:pBdr>
+      <w:tabs>
+        <w:tab w:val="center" w:pos="4153"/>
+        <w:tab w:val="right" w:pos="8306"/>
+      </w:tabs>
+      <w:snapToGrid w:val="0"/>
+      <w:jc w:val="center"/>
+    </w:pPr>
+    <w:rPr>
+      <w:sz w:val="18"/>
+      <w:szCs w:val="18"/>
+    </w:rPr>
+  </w:style>
+  <w:style w:type="character" w:customStyle="1" w:styleId="Char">
+    <w:name w:val="页眉 Char"/>
+    <w:basedOn w:val="a0"/>
+    <w:link w:val="a5"/>
+    <w:uiPriority w:val="99"/>
+    <w:rsid w:val="00C43882"/>
+    <w:rPr>
+      <w:sz w:val="18"/>
+      <w:szCs w:val="18"/>
+    </w:rPr>
+  </w:style>
+  <w:style w:type="paragraph" w:styleId="a6">
+    <w:name w:val="footer"/>
+    <w:basedOn w:val="a"/>
+    <w:link w:val="Char0"/>
+    <w:uiPriority w:val="99"/>
+    <w:unhideWhenUsed/>
+    <w:rsid w:val="00C43882"/>
+    <w:pPr>
+      <w:tabs>
+        <w:tab w:val="center" w:pos="4153"/>
+        <w:tab w:val="right" w:pos="8306"/>
+      </w:tabs>
+      <w:snapToGrid w:val="0"/>
+      <w:jc w:val="left"/>
+    </w:pPr>
+    <w:rPr>
+      <w:sz w:val="18"/>
+      <w:szCs w:val="18"/>
+    </w:rPr>
+  </w:style>
+  <w:style w:type="character" w:customStyle="1" w:styleId="Char0">
+    <w:name w:val="页脚 Char"/>
+    <w:basedOn w:val="a0"/>
+    <w:link w:val="a6"/>
+    <w:uiPriority w:val="99"/>
+    <w:rsid w:val="00C43882"/>
+    <w:rPr>
+      <w:sz w:val="18"/>
+      <w:szCs w:val="18"/>
+    </w:rPr>
+  </w:style>
 </w:styles>
 </file>
 

</xml_diff>